<commit_message>
added notes on default password
</commit_message>
<xml_diff>
--- a/Assignment7.docx
+++ b/Assignment7.docx
@@ -34,8 +34,8 @@
     <w:p>
       <w:pPr>
         <w:rPr>
-          <w:rFonts w:ascii="Times New Roman" w:hAnsi="Times New Roman" w:cs="Times New Roman"/>
-          <w:color w:val="000000"/>
+          <w:rStyle w:val="Hyperlink"/>
+          <w:rFonts w:ascii="Times New Roman" w:hAnsi="Times New Roman" w:cs="Times New Roman"/>
           <w:sz w:val="32"/>
           <w:szCs w:val="32"/>
         </w:rPr>
@@ -55,6 +55,80 @@
     <w:p>
       <w:pPr>
         <w:rPr>
+          <w:rStyle w:val="Hyperlink"/>
+          <w:rFonts w:ascii="Times New Roman" w:hAnsi="Times New Roman" w:cs="Times New Roman"/>
+          <w:sz w:val="32"/>
+          <w:szCs w:val="32"/>
+        </w:rPr>
+      </w:pPr>
+    </w:p>
+    <w:p>
+      <w:pPr>
+        <w:outlineLvl w:val="0"/>
+        <w:rPr>
+          <w:rFonts w:ascii="Times New Roman" w:hAnsi="Times New Roman" w:cs="Times New Roman"/>
+          <w:sz w:val="32"/>
+          <w:szCs w:val="32"/>
+        </w:rPr>
+      </w:pPr>
+      <w:r>
+        <w:rPr>
+          <w:rFonts w:ascii="Times New Roman" w:hAnsi="Times New Roman" w:cs="Times New Roman"/>
+          <w:sz w:val="32"/>
+          <w:szCs w:val="32"/>
+        </w:rPr>
+        <w:t>Please change the default password in the dockerfile</w:t>
+      </w:r>
+      <w:r>
+        <w:rPr>
+          <w:rFonts w:ascii="Times New Roman" w:hAnsi="Times New Roman" w:cs="Times New Roman"/>
+          <w:sz w:val="32"/>
+          <w:szCs w:val="32"/>
+        </w:rPr>
+        <w:t xml:space="preserve"> before building</w:t>
+      </w:r>
+      <w:r>
+        <w:rPr>
+          <w:rFonts w:ascii="Times New Roman" w:hAnsi="Times New Roman" w:cs="Times New Roman"/>
+          <w:sz w:val="32"/>
+          <w:szCs w:val="32"/>
+        </w:rPr>
+        <w:t xml:space="preserve">: </w:t>
+      </w:r>
+    </w:p>
+    <w:p>
+      <w:pPr>
+        <w:ind w:firstLine="360"/>
+        <w:rPr>
+          <w:rFonts w:ascii="Times New Roman" w:hAnsi="Times New Roman" w:cs="Times New Roman"/>
+          <w:sz w:val="32"/>
+          <w:szCs w:val="32"/>
+        </w:rPr>
+      </w:pPr>
+      <w:bookmarkStart w:id="0" w:name="_GoBack"/>
+      <w:r>
+        <w:rPr>
+          <w:rFonts w:ascii="Times New Roman" w:hAnsi="Times New Roman" w:cs="Times New Roman"/>
+          <w:sz w:val="32"/>
+          <w:szCs w:val="32"/>
+        </w:rPr>
+        <w:t>`ant-dev:devPassword`</w:t>
+      </w:r>
+    </w:p>
+    <w:bookmarkEnd w:id="0"/>
+    <w:p>
+      <w:pPr>
+        <w:rPr>
+          <w:rFonts w:ascii="Times New Roman" w:hAnsi="Times New Roman" w:cs="Times New Roman"/>
+          <w:color w:val="000000"/>
+          <w:sz w:val="32"/>
+          <w:szCs w:val="32"/>
+        </w:rPr>
+      </w:pPr>
+    </w:p>
+    <w:p>
+      <w:pPr>
+        <w:rPr>
           <w:rFonts w:ascii="Times New Roman" w:hAnsi="Times New Roman" w:cs="Times New Roman"/>
           <w:color w:val="000000"/>
           <w:sz w:val="32"/>
@@ -81,25 +155,7 @@
           <w:sz w:val="32"/>
           <w:szCs w:val="32"/>
         </w:rPr>
-        <w:t>Inclusion of files adequate to perform ‘</w:t>
-      </w:r>
-      <w:proofErr w:type="spellStart"/>
-      <w:r>
-        <w:rPr>
-          <w:rFonts w:ascii="Times New Roman" w:hAnsi="Times New Roman" w:cs="Times New Roman"/>
-          <w:sz w:val="32"/>
-          <w:szCs w:val="32"/>
-        </w:rPr>
-        <w:t>docker</w:t>
-      </w:r>
-      <w:proofErr w:type="spellEnd"/>
-      <w:r>
-        <w:rPr>
-          <w:rFonts w:ascii="Times New Roman" w:hAnsi="Times New Roman" w:cs="Times New Roman"/>
-          <w:sz w:val="32"/>
-          <w:szCs w:val="32"/>
-        </w:rPr>
-        <w:t xml:space="preserve"> build’ – demonstrate portability</w:t>
+        <w:t>Inclusion of files adequate to perform ‘docker build’ – demonstrate portability</w:t>
       </w:r>
     </w:p>
     <w:p>
@@ -123,6 +179,7 @@
       <w:r>
         <w:rPr>
           <w:rFonts w:ascii="Times New Roman" w:hAnsi="Times New Roman" w:cs="Times New Roman"/>
+          <w:noProof/>
           <w:sz w:val="32"/>
           <w:szCs w:val="32"/>
         </w:rPr>
@@ -184,6 +241,7 @@
       <w:r>
         <w:rPr>
           <w:rFonts w:ascii="Times New Roman" w:hAnsi="Times New Roman" w:cs="Times New Roman"/>
+          <w:noProof/>
           <w:sz w:val="32"/>
           <w:szCs w:val="32"/>
         </w:rPr>
@@ -330,6 +388,7 @@
       <w:r>
         <w:rPr>
           <w:rFonts w:ascii="Times New Roman" w:hAnsi="Times New Roman" w:cs="Times New Roman"/>
+          <w:noProof/>
           <w:sz w:val="32"/>
           <w:szCs w:val="32"/>
         </w:rPr>
@@ -392,25 +451,7 @@
           <w:sz w:val="32"/>
           <w:szCs w:val="32"/>
         </w:rPr>
-        <w:t xml:space="preserve"> For this </w:t>
-      </w:r>
-      <w:proofErr w:type="gramStart"/>
-      <w:r>
-        <w:rPr>
-          <w:rFonts w:ascii="Times New Roman" w:hAnsi="Times New Roman" w:cs="Times New Roman"/>
-          <w:sz w:val="32"/>
-          <w:szCs w:val="32"/>
-        </w:rPr>
-        <w:t>project</w:t>
-      </w:r>
-      <w:proofErr w:type="gramEnd"/>
-      <w:r>
-        <w:rPr>
-          <w:rFonts w:ascii="Times New Roman" w:hAnsi="Times New Roman" w:cs="Times New Roman"/>
-          <w:sz w:val="32"/>
-          <w:szCs w:val="32"/>
-        </w:rPr>
-        <w:t xml:space="preserve"> we are going to run the container on the background.</w:t>
+        <w:t xml:space="preserve"> For this project we are going to run the container on the background.</w:t>
       </w:r>
     </w:p>
     <w:p>
@@ -441,59 +482,25 @@
           <w:sz w:val="32"/>
           <w:szCs w:val="32"/>
         </w:rPr>
-        <w:t>Results of ‘</w:t>
-      </w:r>
-      <w:proofErr w:type="spellStart"/>
-      <w:r>
-        <w:rPr>
-          <w:rFonts w:ascii="Times New Roman" w:hAnsi="Times New Roman" w:cs="Times New Roman"/>
-          <w:sz w:val="32"/>
-          <w:szCs w:val="32"/>
-        </w:rPr>
-        <w:t>docker</w:t>
-      </w:r>
-      <w:proofErr w:type="spellEnd"/>
-      <w:r>
-        <w:rPr>
-          <w:rFonts w:ascii="Times New Roman" w:hAnsi="Times New Roman" w:cs="Times New Roman"/>
-          <w:sz w:val="32"/>
-          <w:szCs w:val="32"/>
-        </w:rPr>
-        <w:t xml:space="preserve"> </w:t>
-      </w:r>
-      <w:proofErr w:type="spellStart"/>
-      <w:r>
-        <w:rPr>
-          <w:rFonts w:ascii="Times New Roman" w:hAnsi="Times New Roman" w:cs="Times New Roman"/>
-          <w:sz w:val="32"/>
-          <w:szCs w:val="32"/>
-        </w:rPr>
-        <w:t>ps’</w:t>
-      </w:r>
-      <w:proofErr w:type="spellEnd"/>
-      <w:r>
-        <w:rPr>
-          <w:rFonts w:ascii="Times New Roman" w:hAnsi="Times New Roman" w:cs="Times New Roman"/>
-          <w:sz w:val="32"/>
-          <w:szCs w:val="32"/>
-        </w:rPr>
-        <w:t xml:space="preserve"> – demonstrate existence of the container.</w:t>
-      </w:r>
-    </w:p>
-    <w:p>
-      <w:pPr>
-        <w:rPr>
-          <w:rFonts w:ascii="Times New Roman" w:hAnsi="Times New Roman" w:cs="Times New Roman"/>
-          <w:sz w:val="32"/>
-          <w:szCs w:val="32"/>
-        </w:rPr>
-      </w:pPr>
-      <w:r>
-        <w:rPr>
-          <w:rFonts w:ascii="Times New Roman" w:hAnsi="Times New Roman" w:cs="Times New Roman"/>
-          <w:sz w:val="32"/>
-          <w:szCs w:val="32"/>
-        </w:rPr>
+        <w:t>Results of ‘docker ps’ – demonstrate existence of the container.</w:t>
+      </w:r>
+    </w:p>
+    <w:p>
+      <w:pPr>
+        <w:rPr>
+          <w:rFonts w:ascii="Times New Roman" w:hAnsi="Times New Roman" w:cs="Times New Roman"/>
+          <w:sz w:val="32"/>
+          <w:szCs w:val="32"/>
+        </w:rPr>
+      </w:pPr>
+      <w:r>
+        <w:rPr>
+          <w:rFonts w:ascii="Times New Roman" w:hAnsi="Times New Roman" w:cs="Times New Roman"/>
+          <w:noProof/>
+          <w:sz w:val="32"/>
+          <w:szCs w:val="32"/>
+        </w:rPr>
+        <w:lastRenderedPageBreak/>
         <w:drawing>
           <wp:inline distT="0" distB="0" distL="0" distR="0" wp14:anchorId="559FF5F6" wp14:editId="21110DB5">
             <wp:extent cx="5943600" cy="658495"/>
@@ -568,7 +575,6 @@
           <w:sz w:val="32"/>
           <w:szCs w:val="32"/>
         </w:rPr>
-        <w:lastRenderedPageBreak/>
         <w:t xml:space="preserve">Start </w:t>
       </w:r>
       <w:r>
@@ -608,6 +614,7 @@
       <w:r>
         <w:rPr>
           <w:rFonts w:ascii="Times New Roman" w:hAnsi="Times New Roman" w:cs="Times New Roman"/>
+          <w:noProof/>
           <w:sz w:val="32"/>
           <w:szCs w:val="32"/>
         </w:rPr>
@@ -676,6 +683,7 @@
       <w:r>
         <w:rPr>
           <w:rFonts w:ascii="Times New Roman" w:hAnsi="Times New Roman" w:cs="Times New Roman"/>
+          <w:noProof/>
           <w:sz w:val="32"/>
           <w:szCs w:val="32"/>
         </w:rPr>
@@ -727,146 +735,6 @@
     </w:p>
     <w:p>
       <w:pPr>
-        <w:rPr>
-          <w:rFonts w:ascii="Times New Roman" w:hAnsi="Times New Roman" w:cs="Times New Roman"/>
-          <w:sz w:val="32"/>
-          <w:szCs w:val="32"/>
-        </w:rPr>
-      </w:pPr>
-      <w:r>
-        <w:rPr>
-          <w:rFonts w:ascii="Times New Roman" w:hAnsi="Times New Roman" w:cs="Times New Roman"/>
-          <w:sz w:val="32"/>
-          <w:szCs w:val="32"/>
-        </w:rPr>
-        <w:t xml:space="preserve">The username and password is in the </w:t>
-      </w:r>
-      <w:proofErr w:type="spellStart"/>
-      <w:r>
-        <w:rPr>
-          <w:rFonts w:ascii="Times New Roman" w:hAnsi="Times New Roman" w:cs="Times New Roman"/>
-          <w:sz w:val="32"/>
-          <w:szCs w:val="32"/>
-        </w:rPr>
-        <w:t>dockerfile</w:t>
-      </w:r>
-      <w:proofErr w:type="spellEnd"/>
-      <w:r>
-        <w:rPr>
-          <w:rFonts w:ascii="Times New Roman" w:hAnsi="Times New Roman" w:cs="Times New Roman"/>
-          <w:sz w:val="32"/>
-          <w:szCs w:val="32"/>
-        </w:rPr>
-        <w:t xml:space="preserve">: </w:t>
-      </w:r>
-    </w:p>
-    <w:p>
-      <w:pPr>
-        <w:ind w:firstLine="360"/>
-        <w:rPr>
-          <w:rFonts w:ascii="Times New Roman" w:hAnsi="Times New Roman" w:cs="Times New Roman"/>
-          <w:sz w:val="32"/>
-          <w:szCs w:val="32"/>
-        </w:rPr>
-      </w:pPr>
-      <w:r>
-        <w:rPr>
-          <w:rFonts w:ascii="Times New Roman" w:hAnsi="Times New Roman" w:cs="Times New Roman"/>
-          <w:sz w:val="32"/>
-          <w:szCs w:val="32"/>
-        </w:rPr>
-        <w:t>'</w:t>
-      </w:r>
-      <w:proofErr w:type="spellStart"/>
-      <w:r>
-        <w:rPr>
-          <w:rFonts w:ascii="Times New Roman" w:hAnsi="Times New Roman" w:cs="Times New Roman"/>
-          <w:sz w:val="32"/>
-          <w:szCs w:val="32"/>
-        </w:rPr>
-        <w:t>ant-</w:t>
-      </w:r>
-      <w:proofErr w:type="gramStart"/>
-      <w:r>
-        <w:rPr>
-          <w:rFonts w:ascii="Times New Roman" w:hAnsi="Times New Roman" w:cs="Times New Roman"/>
-          <w:sz w:val="32"/>
-          <w:szCs w:val="32"/>
-        </w:rPr>
-        <w:t>dev:devPassword</w:t>
-      </w:r>
-      <w:proofErr w:type="spellEnd"/>
-      <w:proofErr w:type="gramEnd"/>
-      <w:r>
-        <w:rPr>
-          <w:rFonts w:ascii="Times New Roman" w:hAnsi="Times New Roman" w:cs="Times New Roman"/>
-          <w:sz w:val="32"/>
-          <w:szCs w:val="32"/>
-        </w:rPr>
-        <w:t>'</w:t>
-      </w:r>
-    </w:p>
-    <w:p>
-      <w:pPr>
-        <w:rPr>
-          <w:rFonts w:ascii="Times New Roman" w:hAnsi="Times New Roman" w:cs="Times New Roman"/>
-          <w:sz w:val="32"/>
-          <w:szCs w:val="32"/>
-        </w:rPr>
-      </w:pPr>
-    </w:p>
-    <w:p>
-      <w:pPr>
-        <w:rPr>
-          <w:rFonts w:ascii="Times New Roman" w:hAnsi="Times New Roman" w:cs="Times New Roman"/>
-          <w:sz w:val="32"/>
-          <w:szCs w:val="32"/>
-        </w:rPr>
-      </w:pPr>
-      <w:r>
-        <w:rPr>
-          <w:rFonts w:ascii="Times New Roman" w:hAnsi="Times New Roman" w:cs="Times New Roman"/>
-          <w:sz w:val="32"/>
-          <w:szCs w:val="32"/>
-        </w:rPr>
-        <w:t>You should change this</w:t>
-      </w:r>
-      <w:r>
-        <w:rPr>
-          <w:rFonts w:ascii="Times New Roman" w:hAnsi="Times New Roman" w:cs="Times New Roman"/>
-          <w:sz w:val="32"/>
-          <w:szCs w:val="32"/>
-        </w:rPr>
-        <w:t xml:space="preserve"> default</w:t>
-      </w:r>
-      <w:r>
-        <w:rPr>
-          <w:rFonts w:ascii="Times New Roman" w:hAnsi="Times New Roman" w:cs="Times New Roman"/>
-          <w:sz w:val="32"/>
-          <w:szCs w:val="32"/>
-        </w:rPr>
-        <w:t xml:space="preserve"> password.</w:t>
-      </w:r>
-      <w:r>
-        <w:rPr>
-          <w:rFonts w:ascii="Times New Roman" w:hAnsi="Times New Roman" w:cs="Times New Roman"/>
-          <w:sz w:val="32"/>
-          <w:szCs w:val="32"/>
-        </w:rPr>
-        <w:t xml:space="preserve"> </w:t>
-      </w:r>
-    </w:p>
-    <w:p>
-      <w:pPr>
-        <w:rPr>
-          <w:rFonts w:ascii="Times New Roman" w:hAnsi="Times New Roman" w:cs="Times New Roman"/>
-          <w:sz w:val="32"/>
-          <w:szCs w:val="32"/>
-        </w:rPr>
-      </w:pPr>
-    </w:p>
-    <w:p>
-      <w:pPr>
         <w:pStyle w:val="ListParagraph"/>
         <w:numPr>
           <w:ilvl w:val="0"/>
@@ -884,56 +752,21 @@
           <w:sz w:val="32"/>
           <w:szCs w:val="32"/>
         </w:rPr>
-        <w:t>Results of ‘</w:t>
-      </w:r>
-      <w:proofErr w:type="spellStart"/>
-      <w:r>
-        <w:rPr>
-          <w:rFonts w:ascii="Times New Roman" w:hAnsi="Times New Roman" w:cs="Times New Roman"/>
-          <w:sz w:val="32"/>
-          <w:szCs w:val="32"/>
-        </w:rPr>
-        <w:t>ps</w:t>
-      </w:r>
-      <w:proofErr w:type="spellEnd"/>
-      <w:r>
-        <w:rPr>
-          <w:rFonts w:ascii="Times New Roman" w:hAnsi="Times New Roman" w:cs="Times New Roman"/>
-          <w:sz w:val="32"/>
-          <w:szCs w:val="32"/>
-        </w:rPr>
-        <w:t xml:space="preserve"> –</w:t>
-      </w:r>
-      <w:proofErr w:type="spellStart"/>
-      <w:r>
-        <w:rPr>
-          <w:rFonts w:ascii="Times New Roman" w:hAnsi="Times New Roman" w:cs="Times New Roman"/>
-          <w:sz w:val="32"/>
-          <w:szCs w:val="32"/>
-        </w:rPr>
-        <w:t>ef</w:t>
-      </w:r>
-      <w:proofErr w:type="spellEnd"/>
-      <w:r>
-        <w:rPr>
-          <w:rFonts w:ascii="Times New Roman" w:hAnsi="Times New Roman" w:cs="Times New Roman"/>
-          <w:sz w:val="32"/>
-          <w:szCs w:val="32"/>
-        </w:rPr>
-        <w:t>’ in the container – demonstrate instantiation.</w:t>
-      </w:r>
-    </w:p>
-    <w:p>
-      <w:pPr>
-        <w:rPr>
-          <w:rFonts w:ascii="Times New Roman" w:hAnsi="Times New Roman" w:cs="Times New Roman"/>
-          <w:sz w:val="32"/>
-          <w:szCs w:val="32"/>
-        </w:rPr>
-      </w:pPr>
-      <w:r>
-        <w:rPr>
-          <w:rFonts w:ascii="Times New Roman" w:hAnsi="Times New Roman" w:cs="Times New Roman"/>
+        <w:t>Results of ‘ps –ef’ in the container – demonstrate instantiation.</w:t>
+      </w:r>
+    </w:p>
+    <w:p>
+      <w:pPr>
+        <w:rPr>
+          <w:rFonts w:ascii="Times New Roman" w:hAnsi="Times New Roman" w:cs="Times New Roman"/>
+          <w:sz w:val="32"/>
+          <w:szCs w:val="32"/>
+        </w:rPr>
+      </w:pPr>
+      <w:r>
+        <w:rPr>
+          <w:rFonts w:ascii="Times New Roman" w:hAnsi="Times New Roman" w:cs="Times New Roman"/>
+          <w:noProof/>
           <w:sz w:val="32"/>
           <w:szCs w:val="32"/>
         </w:rPr>
@@ -1016,6 +849,7 @@
       <w:r>
         <w:rPr>
           <w:rFonts w:ascii="Times New Roman" w:hAnsi="Times New Roman" w:cs="Times New Roman"/>
+          <w:noProof/>
           <w:sz w:val="32"/>
           <w:szCs w:val="32"/>
         </w:rPr>
@@ -1073,10 +907,10 @@
           <w:szCs w:val="32"/>
         </w:rPr>
       </w:pPr>
-      <w:bookmarkStart w:id="0" w:name="_GoBack"/>
-      <w:r>
-        <w:rPr>
-          <w:rFonts w:ascii="Times New Roman" w:hAnsi="Times New Roman" w:cs="Times New Roman"/>
+      <w:r>
+        <w:rPr>
+          <w:rFonts w:ascii="Times New Roman" w:hAnsi="Times New Roman" w:cs="Times New Roman"/>
+          <w:noProof/>
           <w:sz w:val="32"/>
           <w:szCs w:val="32"/>
         </w:rPr>
@@ -1116,7 +950,6 @@
           </wp:inline>
         </w:drawing>
       </w:r>
-      <w:bookmarkEnd w:id="0"/>
     </w:p>
     <w:p>
       <w:pPr>
@@ -1188,6 +1021,7 @@
       <w:r>
         <w:rPr>
           <w:rFonts w:ascii="Times New Roman" w:hAnsi="Times New Roman" w:cs="Times New Roman"/>
+          <w:noProof/>
           <w:sz w:val="32"/>
           <w:szCs w:val="32"/>
         </w:rPr>
@@ -1289,6 +1123,7 @@
       <w:r>
         <w:rPr>
           <w:rFonts w:ascii="Times New Roman" w:hAnsi="Times New Roman" w:cs="Times New Roman"/>
+          <w:noProof/>
           <w:sz w:val="32"/>
           <w:szCs w:val="32"/>
         </w:rPr>
@@ -1362,6 +1197,7 @@
     <w:p>
       <w:pPr>
         <w:ind w:left="360"/>
+        <w:outlineLvl w:val="0"/>
         <w:rPr>
           <w:rFonts w:ascii="Times New Roman" w:hAnsi="Times New Roman" w:cs="Times New Roman"/>
           <w:b/>
@@ -1378,28 +1214,7 @@
           <w:szCs w:val="32"/>
           <w:u w:val="single"/>
         </w:rPr>
-        <w:t>References</w:t>
-      </w:r>
-      <w:r>
-        <w:rPr>
-          <w:rFonts w:ascii="Times New Roman" w:hAnsi="Times New Roman" w:cs="Times New Roman"/>
-          <w:b/>
-          <w:sz w:val="32"/>
-          <w:szCs w:val="32"/>
-          <w:u w:val="single"/>
-        </w:rPr>
-        <w:t xml:space="preserve"> Accessed Sept </w:t>
-      </w:r>
-      <w:proofErr w:type="gramStart"/>
-      <w:r>
-        <w:rPr>
-          <w:rFonts w:ascii="Times New Roman" w:hAnsi="Times New Roman" w:cs="Times New Roman"/>
-          <w:b/>
-          <w:sz w:val="32"/>
-          <w:szCs w:val="32"/>
-          <w:u w:val="single"/>
-        </w:rPr>
-        <w:t>18</w:t>
+        <w:t>References Accessed Sept 18</w:t>
       </w:r>
       <w:r>
         <w:rPr>
@@ -1412,7 +1227,6 @@
         </w:rPr>
         <w:t>th</w:t>
       </w:r>
-      <w:proofErr w:type="gramEnd"/>
       <w:r>
         <w:rPr>
           <w:rFonts w:ascii="Times New Roman" w:hAnsi="Times New Roman" w:cs="Times New Roman"/>
@@ -2306,6 +2120,29 @@
       <w:contextualSpacing/>
     </w:pPr>
   </w:style>
+  <w:style w:type="paragraph" w:styleId="DocumentMap">
+    <w:name w:val="Document Map"/>
+    <w:basedOn w:val="Normal"/>
+    <w:link w:val="DocumentMapChar"/>
+    <w:uiPriority w:val="99"/>
+    <w:semiHidden/>
+    <w:unhideWhenUsed/>
+    <w:rsid w:val="005C3669"/>
+    <w:rPr>
+      <w:rFonts w:ascii="Times New Roman" w:hAnsi="Times New Roman" w:cs="Times New Roman"/>
+    </w:rPr>
+  </w:style>
+  <w:style w:type="character" w:customStyle="1" w:styleId="DocumentMapChar">
+    <w:name w:val="Document Map Char"/>
+    <w:basedOn w:val="DefaultParagraphFont"/>
+    <w:link w:val="DocumentMap"/>
+    <w:uiPriority w:val="99"/>
+    <w:semiHidden/>
+    <w:rsid w:val="005C3669"/>
+    <w:rPr>
+      <w:rFonts w:ascii="Times New Roman" w:hAnsi="Times New Roman" w:cs="Times New Roman"/>
+    </w:rPr>
+  </w:style>
 </w:styles>
 </file>
 

</xml_diff>